<commit_message>
added new examples 0.1.23
</commit_message>
<xml_diff>
--- a/The Way To V_Chapter 2.docx
+++ b/The Way To V_Chapter 2.docx
@@ -6454,104 +6454,52 @@
       <w:pPr>
         <w:spacing w:before="100" w:beforeAutospacing="1" w:after="100" w:afterAutospacing="1"/>
         <w:rPr>
-          <w:rFonts w:ascii="Helvetica" w:eastAsia="Times New Roman" w:hAnsi="Helvetica" w:cs="Helvetica"/>
-          <w:sz w:val="18"/>
-          <w:szCs w:val="18"/>
-          <w:lang w:val="en-US" w:eastAsia="nl-BE"/>
-        </w:rPr>
-      </w:pPr>
-      <w:r>
-        <w:rPr>
-          <w:rFonts w:ascii="Helvetica" w:eastAsia="Times New Roman" w:hAnsi="Helvetica" w:cs="Helvetica"/>
-          <w:sz w:val="18"/>
-          <w:szCs w:val="18"/>
-          <w:lang w:val="en-US" w:eastAsia="nl-BE"/>
-        </w:rPr>
-        <w:t xml:space="preserve">Run </w:t>
-      </w:r>
-      <w:r>
-        <w:rPr>
           <w:rStyle w:val="CodeChar"/>
-          <w:rFonts w:eastAsiaTheme="majorEastAsia"/>
-          <w:lang w:val="en-US"/>
-        </w:rPr>
-        <w:t>v -h</w:t>
-      </w:r>
-      <w:r>
-        <w:rPr>
-          <w:rFonts w:ascii="Helvetica" w:eastAsia="Times New Roman" w:hAnsi="Helvetica" w:cs="Helvetica"/>
-          <w:sz w:val="18"/>
-          <w:szCs w:val="18"/>
-          <w:lang w:val="en-US" w:eastAsia="nl-BE"/>
-        </w:rPr>
-        <w:t xml:space="preserve"> to see all the other options for the compiler.</w:t>
-      </w:r>
-    </w:p>
-    <w:p>
-      <w:pPr>
-        <w:pStyle w:val="Heading3"/>
-        <w:rPr>
-          <w:lang w:val="en-US"/>
-        </w:rPr>
-      </w:pPr>
-      <w:bookmarkStart w:id="36" w:name="OLE_LINK24"/>
-      <w:bookmarkStart w:id="37" w:name="OLE_LINK25"/>
-      <w:r>
-        <w:rPr>
-          <w:lang w:val="en-US"/>
-        </w:rPr>
-        <w:t>Directory structure of the V installation:</w:t>
-      </w:r>
-    </w:p>
-    <w:p>
-      <w:pPr>
-        <w:spacing w:line="276" w:lineRule="auto"/>
-        <w:rPr>
-          <w:sz w:val="20"/>
-          <w:szCs w:val="20"/>
-          <w:lang w:val="en-US"/>
-        </w:rPr>
-      </w:pPr>
-      <w:r>
-        <w:rPr>
-          <w:sz w:val="20"/>
-          <w:szCs w:val="20"/>
-          <w:lang w:val="en-US"/>
-        </w:rPr>
-        <w:t>Here is a screenshot from an installation on Windows:</w:t>
-      </w:r>
-    </w:p>
-    <w:p>
-      <w:pPr>
-        <w:spacing w:line="276" w:lineRule="auto"/>
-        <w:rPr>
-          <w:sz w:val="20"/>
-          <w:szCs w:val="20"/>
-          <w:lang w:val="en-US"/>
-        </w:rPr>
-      </w:pPr>
-    </w:p>
-    <w:p>
-      <w:pPr>
-        <w:spacing w:line="276" w:lineRule="auto"/>
-        <w:rPr>
-          <w:sz w:val="20"/>
-          <w:szCs w:val="20"/>
-          <w:lang w:val="en-US"/>
-        </w:rPr>
-      </w:pPr>
-      <w:r>
-        <w:rPr>
+          <w:rFonts w:eastAsiaTheme="minorHAnsi"/>
+          <w:lang w:val="en-US"/>
+        </w:rPr>
+      </w:pPr>
+      <w:r>
+        <w:rPr>
+          <w:rFonts w:ascii="Helvetica" w:eastAsia="Times New Roman" w:hAnsi="Helvetica" w:cs="Helvetica"/>
+          <w:sz w:val="18"/>
+          <w:szCs w:val="18"/>
+          <w:lang w:val="en-US" w:eastAsia="nl-BE"/>
+        </w:rPr>
+        <w:t xml:space="preserve">To run 1 particular testfile do:  </w:t>
+      </w:r>
+      <w:r>
+        <w:rPr>
+          <w:rStyle w:val="CodeChar"/>
+          <w:rFonts w:eastAsiaTheme="minorHAnsi"/>
+          <w:lang w:val="en-US"/>
+        </w:rPr>
+        <w:t>v test clipboard_test.v</w:t>
+      </w:r>
+    </w:p>
+    <w:p>
+      <w:pPr>
+        <w:spacing w:before="100" w:beforeAutospacing="1" w:after="100" w:afterAutospacing="1"/>
+        <w:rPr>
+          <w:rFonts w:ascii="Helvetica" w:eastAsia="Times New Roman" w:hAnsi="Helvetica" w:cs="Helvetica"/>
+          <w:sz w:val="18"/>
+          <w:szCs w:val="18"/>
+          <w:lang w:val="en-US" w:eastAsia="nl-BE"/>
+        </w:rPr>
+      </w:pPr>
+      <w:r>
+        <w:rPr>
+          <w:rFonts w:ascii="Helvetica" w:eastAsia="Times New Roman" w:hAnsi="Helvetica" w:cs="Helvetica"/>
           <w:noProof/>
-          <w:sz w:val="20"/>
-          <w:szCs w:val="20"/>
+          <w:sz w:val="18"/>
+          <w:szCs w:val="18"/>
           <w:lang w:val="en-US"/>
         </w:rPr>
         <w:drawing>
-          <wp:inline distT="0" distB="0" distL="0" distR="0" wp14:anchorId="05593C82" wp14:editId="1225DACD">
-            <wp:extent cx="4538345" cy="3214688"/>
-            <wp:effectExtent l="0" t="0" r="0" b="5080"/>
-            <wp:docPr id="6" name="Picture 6"/>
+          <wp:inline distT="0" distB="0" distL="0" distR="0" wp14:anchorId="4E59829F" wp14:editId="7F0FC001">
+            <wp:extent cx="5052498" cy="853514"/>
+            <wp:effectExtent l="0" t="0" r="0" b="0"/>
+            <wp:docPr id="4" name="Picture 4"/>
             <wp:cNvGraphicFramePr>
               <a:graphicFrameLocks xmlns:a="http://schemas.openxmlformats.org/drawingml/2006/main" noChangeAspect="1"/>
             </wp:cNvGraphicFramePr>
@@ -6571,6 +6519,193 @@
                   <pic:spPr>
                     <a:xfrm>
                       <a:off x="0" y="0"/>
+                      <a:ext cx="5052498" cy="853514"/>
+                    </a:xfrm>
+                    <a:prstGeom prst="rect">
+                      <a:avLst/>
+                    </a:prstGeom>
+                  </pic:spPr>
+                </pic:pic>
+              </a:graphicData>
+            </a:graphic>
+          </wp:inline>
+        </w:drawing>
+      </w:r>
+    </w:p>
+    <w:p>
+      <w:pPr>
+        <w:pStyle w:val="NormalPACKT"/>
+        <w:rPr>
+          <w:rFonts w:asciiTheme="minorHAnsi" w:eastAsiaTheme="majorEastAsia" w:hAnsiTheme="minorHAnsi" w:cstheme="minorHAnsi"/>
+          <w:bCs/>
+          <w:color w:val="000000" w:themeColor="text1"/>
+          <w:sz w:val="20"/>
+          <w:szCs w:val="20"/>
+        </w:rPr>
+      </w:pPr>
+      <w:r>
+        <w:rPr>
+          <w:rFonts w:ascii="Helvetica" w:hAnsi="Helvetica" w:cs="Helvetica"/>
+          <w:sz w:val="18"/>
+          <w:szCs w:val="18"/>
+          <w:lang w:eastAsia="nl-BE"/>
+        </w:rPr>
+        <w:t xml:space="preserve">Tip: </w:t>
+      </w:r>
+      <w:r>
+        <w:rPr>
+          <w:rFonts w:asciiTheme="minorHAnsi" w:eastAsiaTheme="majorEastAsia" w:hAnsiTheme="minorHAnsi" w:cstheme="minorHAnsi"/>
+          <w:bCs/>
+          <w:color w:val="000000" w:themeColor="text1"/>
+          <w:sz w:val="20"/>
+          <w:szCs w:val="20"/>
+        </w:rPr>
+        <w:t>T</w:t>
+      </w:r>
+      <w:r>
+        <w:rPr>
+          <w:rFonts w:asciiTheme="minorHAnsi" w:eastAsiaTheme="majorEastAsia" w:hAnsiTheme="minorHAnsi" w:cstheme="minorHAnsi"/>
+          <w:bCs/>
+          <w:color w:val="000000" w:themeColor="text1"/>
+          <w:sz w:val="20"/>
+          <w:szCs w:val="20"/>
+        </w:rPr>
+        <w:t>ry out some more built-in tests</w:t>
+      </w:r>
+      <w:r>
+        <w:rPr>
+          <w:rFonts w:asciiTheme="minorHAnsi" w:eastAsiaTheme="majorEastAsia" w:hAnsiTheme="minorHAnsi" w:cstheme="minorHAnsi"/>
+          <w:bCs/>
+          <w:color w:val="000000" w:themeColor="text1"/>
+          <w:sz w:val="20"/>
+          <w:szCs w:val="20"/>
+        </w:rPr>
+        <w:t xml:space="preserve"> and look at the code!</w:t>
+      </w:r>
+    </w:p>
+    <w:p>
+      <w:pPr>
+        <w:spacing w:before="100" w:beforeAutospacing="1" w:after="100" w:afterAutospacing="1"/>
+        <w:rPr>
+          <w:rFonts w:ascii="Helvetica" w:eastAsia="Times New Roman" w:hAnsi="Helvetica" w:cs="Helvetica"/>
+          <w:sz w:val="18"/>
+          <w:szCs w:val="18"/>
+          <w:lang w:val="en-US" w:eastAsia="nl-BE"/>
+        </w:rPr>
+      </w:pPr>
+      <w:bookmarkStart w:id="36" w:name="_GoBack"/>
+      <w:bookmarkEnd w:id="36"/>
+      <w:r>
+        <w:rPr>
+          <w:rFonts w:ascii="Helvetica" w:eastAsia="Times New Roman" w:hAnsi="Helvetica" w:cs="Helvetica"/>
+          <w:sz w:val="18"/>
+          <w:szCs w:val="18"/>
+          <w:lang w:val="en-US" w:eastAsia="nl-BE"/>
+        </w:rPr>
+        <w:t xml:space="preserve">Run </w:t>
+      </w:r>
+      <w:r>
+        <w:rPr>
+          <w:rStyle w:val="CodeChar"/>
+          <w:rFonts w:eastAsiaTheme="majorEastAsia"/>
+          <w:lang w:val="en-US"/>
+        </w:rPr>
+        <w:t>v -h</w:t>
+      </w:r>
+      <w:r>
+        <w:rPr>
+          <w:rFonts w:ascii="Helvetica" w:eastAsia="Times New Roman" w:hAnsi="Helvetica" w:cs="Helvetica"/>
+          <w:sz w:val="18"/>
+          <w:szCs w:val="18"/>
+          <w:lang w:val="en-US" w:eastAsia="nl-BE"/>
+        </w:rPr>
+        <w:t xml:space="preserve"> to see all the other options for the compiler.</w:t>
+      </w:r>
+    </w:p>
+    <w:p>
+      <w:pPr>
+        <w:pStyle w:val="Heading3"/>
+        <w:rPr>
+          <w:lang w:val="en-US"/>
+        </w:rPr>
+      </w:pPr>
+      <w:bookmarkStart w:id="37" w:name="OLE_LINK24"/>
+      <w:bookmarkStart w:id="38" w:name="OLE_LINK25"/>
+      <w:r>
+        <w:rPr>
+          <w:lang w:val="en-US"/>
+        </w:rPr>
+        <w:t>Directory structure of the V installation:</w:t>
+      </w:r>
+    </w:p>
+    <w:p>
+      <w:pPr>
+        <w:spacing w:line="276" w:lineRule="auto"/>
+        <w:rPr>
+          <w:sz w:val="20"/>
+          <w:szCs w:val="20"/>
+          <w:lang w:val="en-US"/>
+        </w:rPr>
+      </w:pPr>
+      <w:r>
+        <w:rPr>
+          <w:sz w:val="20"/>
+          <w:szCs w:val="20"/>
+          <w:lang w:val="en-US"/>
+        </w:rPr>
+        <w:t>Here is a screenshot from an installation on Windows:</w:t>
+      </w:r>
+    </w:p>
+    <w:p>
+      <w:pPr>
+        <w:spacing w:line="276" w:lineRule="auto"/>
+        <w:rPr>
+          <w:sz w:val="20"/>
+          <w:szCs w:val="20"/>
+          <w:lang w:val="en-US"/>
+        </w:rPr>
+      </w:pPr>
+    </w:p>
+    <w:p>
+      <w:pPr>
+        <w:spacing w:line="276" w:lineRule="auto"/>
+        <w:rPr>
+          <w:sz w:val="20"/>
+          <w:szCs w:val="20"/>
+          <w:lang w:val="en-US"/>
+        </w:rPr>
+      </w:pPr>
+      <w:r>
+        <w:rPr>
+          <w:noProof/>
+          <w:sz w:val="20"/>
+          <w:szCs w:val="20"/>
+          <w:lang w:val="en-US"/>
+        </w:rPr>
+        <w:drawing>
+          <wp:inline distT="0" distB="0" distL="0" distR="0" wp14:anchorId="05593C82" wp14:editId="1225DACD">
+            <wp:extent cx="4538345" cy="3214688"/>
+            <wp:effectExtent l="0" t="0" r="0" b="5080"/>
+            <wp:docPr id="6" name="Picture 6"/>
+            <wp:cNvGraphicFramePr>
+              <a:graphicFrameLocks xmlns:a="http://schemas.openxmlformats.org/drawingml/2006/main" noChangeAspect="1"/>
+            </wp:cNvGraphicFramePr>
+            <a:graphic xmlns:a="http://schemas.openxmlformats.org/drawingml/2006/main">
+              <a:graphicData uri="http://schemas.openxmlformats.org/drawingml/2006/picture">
+                <pic:pic xmlns:pic="http://schemas.openxmlformats.org/drawingml/2006/picture">
+                  <pic:nvPicPr>
+                    <pic:cNvPr id="1" name=""/>
+                    <pic:cNvPicPr/>
+                  </pic:nvPicPr>
+                  <pic:blipFill>
+                    <a:blip r:embed="rId20"/>
+                    <a:stretch>
+                      <a:fillRect/>
+                    </a:stretch>
+                  </pic:blipFill>
+                  <pic:spPr>
+                    <a:xfrm>
+                      <a:off x="0" y="0"/>
                       <a:ext cx="4547529" cy="3221194"/>
                     </a:xfrm>
                     <a:prstGeom prst="rect">
@@ -6775,7 +6910,7 @@
           <w:lang w:val="en-US"/>
         </w:rPr>
       </w:pPr>
-      <w:hyperlink r:id="rId20" w:history="1">
+      <w:hyperlink r:id="rId21" w:history="1">
         <w:r>
           <w:rPr>
             <w:rStyle w:val="Hyperlink"/>
@@ -7260,7 +7395,7 @@
               </w:rPr>
               <w:t>70 GB </w:t>
             </w:r>
-            <w:hyperlink r:id="rId21" w:anchor="getting-started" w:tgtFrame="_blank" w:history="1">
+            <w:hyperlink r:id="rId22" w:anchor="getting-started" w:tgtFrame="_blank" w:history="1">
               <w:r>
                 <w:rPr>
                   <w:sz w:val="20"/>
@@ -7414,8 +7549,8 @@
         <w:t xml:space="preserve"> the installation</w:t>
       </w:r>
     </w:p>
-    <w:bookmarkEnd w:id="36"/>
     <w:bookmarkEnd w:id="37"/>
+    <w:bookmarkEnd w:id="38"/>
     <w:p>
       <w:pPr>
         <w:rPr>
@@ -7706,8 +7841,8 @@
           <w:lang w:val="en-US"/>
         </w:rPr>
       </w:pPr>
-      <w:bookmarkStart w:id="38" w:name="OLE_LINK27"/>
-      <w:bookmarkStart w:id="39" w:name="OLE_LINK28"/>
+      <w:bookmarkStart w:id="39" w:name="OLE_LINK27"/>
+      <w:bookmarkStart w:id="40" w:name="OLE_LINK28"/>
       <w:r>
         <w:rPr>
           <w:lang w:val="en-US"/>
@@ -7870,8 +8005,8 @@
         </w:rPr>
         <w:t xml:space="preserve"> on Windows, or </w:t>
       </w:r>
-      <w:bookmarkStart w:id="40" w:name="OLE_LINK30"/>
-      <w:bookmarkStart w:id="41" w:name="OLE_LINK31"/>
+      <w:bookmarkStart w:id="41" w:name="OLE_LINK30"/>
+      <w:bookmarkStart w:id="42" w:name="OLE_LINK31"/>
       <w:r>
         <w:rPr>
           <w:rFonts w:ascii="Consolas" w:hAnsi="Consolas" w:cs="Courier New"/>
@@ -7892,8 +8027,8 @@
         </w:rPr>
         <w:t xml:space="preserve"> </w:t>
       </w:r>
-      <w:bookmarkEnd w:id="40"/>
       <w:bookmarkEnd w:id="41"/>
+      <w:bookmarkEnd w:id="42"/>
       <w:r>
         <w:rPr>
           <w:rFonts w:ascii="Segoe UI" w:hAnsi="Segoe UI" w:cs="Segoe UI"/>
@@ -8042,8 +8177,8 @@
         </w:rPr>
       </w:pPr>
     </w:p>
-    <w:bookmarkEnd w:id="38"/>
     <w:bookmarkEnd w:id="39"/>
+    <w:bookmarkEnd w:id="40"/>
     <w:p>
       <w:pPr>
         <w:rPr>
@@ -8102,9 +8237,9 @@
           <w:lang w:val="en-US"/>
         </w:rPr>
       </w:pPr>
-      <w:bookmarkStart w:id="42" w:name="OLE_LINK26"/>
-      <w:bookmarkStart w:id="43" w:name="OLE_LINK29"/>
-      <w:bookmarkStart w:id="44" w:name="OLE_LINK34"/>
+      <w:bookmarkStart w:id="43" w:name="OLE_LINK26"/>
+      <w:bookmarkStart w:id="44" w:name="OLE_LINK29"/>
+      <w:bookmarkStart w:id="45" w:name="OLE_LINK34"/>
       <w:r>
         <w:rPr>
           <w:rFonts w:ascii="Consolas" w:hAnsi="Consolas" w:cs="Consolas"/>
@@ -8153,11 +8288,11 @@
           <w:lang w:val="en-US"/>
         </w:rPr>
       </w:pPr>
-      <w:bookmarkStart w:id="45" w:name="OLE_LINK169"/>
-      <w:bookmarkStart w:id="46" w:name="OLE_LINK170"/>
-      <w:bookmarkEnd w:id="42"/>
+      <w:bookmarkStart w:id="46" w:name="OLE_LINK169"/>
+      <w:bookmarkStart w:id="47" w:name="OLE_LINK170"/>
       <w:bookmarkEnd w:id="43"/>
       <w:bookmarkEnd w:id="44"/>
+      <w:bookmarkEnd w:id="45"/>
       <w:r>
         <w:rPr>
           <w:lang w:val="en-US"/>
@@ -8178,34 +8313,34 @@
         </w:rPr>
         <w:t xml:space="preserve">    </w:t>
       </w:r>
-      <w:bookmarkStart w:id="47" w:name="OLE_LINK63"/>
-      <w:bookmarkStart w:id="48" w:name="OLE_LINK66"/>
+      <w:bookmarkStart w:id="48" w:name="OLE_LINK63"/>
+      <w:bookmarkStart w:id="49" w:name="OLE_LINK66"/>
       <w:r>
         <w:rPr>
           <w:lang w:val="en-US"/>
         </w:rPr>
         <w:t>println(</w:t>
       </w:r>
-      <w:bookmarkStart w:id="49" w:name="OLE_LINK18"/>
-      <w:bookmarkStart w:id="50" w:name="OLE_LINK19"/>
-      <w:bookmarkStart w:id="51" w:name="OLE_LINK165"/>
-      <w:bookmarkStart w:id="52" w:name="OLE_LINK166"/>
+      <w:bookmarkStart w:id="50" w:name="OLE_LINK18"/>
+      <w:bookmarkStart w:id="51" w:name="OLE_LINK19"/>
+      <w:bookmarkStart w:id="52" w:name="OLE_LINK165"/>
+      <w:bookmarkStart w:id="53" w:name="OLE_LINK166"/>
       <w:r>
         <w:rPr>
           <w:lang w:val="en-US"/>
         </w:rPr>
         <w:t>'</w:t>
       </w:r>
-      <w:bookmarkEnd w:id="49"/>
       <w:bookmarkEnd w:id="50"/>
+      <w:bookmarkEnd w:id="51"/>
       <w:r>
         <w:rPr>
           <w:lang w:val="en-US"/>
         </w:rPr>
         <w:t>Hello, World from V!</w:t>
       </w:r>
-      <w:bookmarkEnd w:id="51"/>
       <w:bookmarkEnd w:id="52"/>
+      <w:bookmarkEnd w:id="53"/>
       <w:r>
         <w:rPr>
           <w:lang w:val="en-US"/>
@@ -8213,24 +8348,24 @@
         <w:t>')</w:t>
       </w:r>
     </w:p>
+    <w:bookmarkEnd w:id="48"/>
+    <w:bookmarkEnd w:id="49"/>
+    <w:p>
+      <w:pPr>
+        <w:pStyle w:val="Code"/>
+        <w:rPr>
+          <w:lang w:val="en-US"/>
+        </w:rPr>
+      </w:pPr>
+      <w:r>
+        <w:rPr>
+          <w:lang w:val="en-US"/>
+        </w:rPr>
+        <w:t>}</w:t>
+      </w:r>
+    </w:p>
+    <w:bookmarkEnd w:id="46"/>
     <w:bookmarkEnd w:id="47"/>
-    <w:bookmarkEnd w:id="48"/>
-    <w:p>
-      <w:pPr>
-        <w:pStyle w:val="Code"/>
-        <w:rPr>
-          <w:lang w:val="en-US"/>
-        </w:rPr>
-      </w:pPr>
-      <w:r>
-        <w:rPr>
-          <w:lang w:val="en-US"/>
-        </w:rPr>
-        <w:t>}</w:t>
-      </w:r>
-    </w:p>
-    <w:bookmarkEnd w:id="45"/>
-    <w:bookmarkEnd w:id="46"/>
     <w:p>
       <w:pPr>
         <w:ind w:left="708"/>
@@ -8252,8 +8387,8 @@
           <w:lang w:val="en-US"/>
         </w:rPr>
       </w:pPr>
-      <w:bookmarkStart w:id="53" w:name="OLE_LINK182"/>
-      <w:bookmarkStart w:id="54" w:name="OLE_LINK183"/>
+      <w:bookmarkStart w:id="54" w:name="OLE_LINK182"/>
+      <w:bookmarkStart w:id="55" w:name="OLE_LINK183"/>
       <w:r>
         <w:rPr>
           <w:rStyle w:val="CodeChar"/>
@@ -8478,8 +8613,8 @@
         </w:rPr>
         <w:t xml:space="preserve">functions have to be defined before the main code starts (see ch </w:t>
       </w:r>
-      <w:bookmarkEnd w:id="53"/>
       <w:bookmarkEnd w:id="54"/>
+      <w:bookmarkEnd w:id="55"/>
       <w:r>
         <w:rPr>
           <w:rFonts w:cstheme="minorHAnsi"/>
@@ -8527,9 +8662,9 @@
         </w:rPr>
         <w:tab/>
       </w:r>
-      <w:bookmarkStart w:id="55" w:name="OLE_LINK5"/>
-      <w:bookmarkStart w:id="56" w:name="OLE_LINK6"/>
-      <w:bookmarkStart w:id="57" w:name="OLE_LINK9"/>
+      <w:bookmarkStart w:id="56" w:name="OLE_LINK5"/>
+      <w:bookmarkStart w:id="57" w:name="OLE_LINK6"/>
+      <w:bookmarkStart w:id="58" w:name="OLE_LINK9"/>
       <w:r>
         <w:rPr>
           <w:rStyle w:val="CodeChar"/>
@@ -8538,9 +8673,9 @@
         </w:rPr>
         <w:t>v hello_world.</w:t>
       </w:r>
-      <w:bookmarkEnd w:id="55"/>
       <w:bookmarkEnd w:id="56"/>
       <w:bookmarkEnd w:id="57"/>
+      <w:bookmarkEnd w:id="58"/>
       <w:r>
         <w:rPr>
           <w:rStyle w:val="CodeChar"/>
@@ -8741,8 +8876,8 @@
         </w:rPr>
         <w:tab/>
       </w:r>
-      <w:bookmarkStart w:id="58" w:name="OLE_LINK167"/>
-      <w:bookmarkStart w:id="59" w:name="OLE_LINK168"/>
+      <w:bookmarkStart w:id="59" w:name="OLE_LINK167"/>
+      <w:bookmarkStart w:id="60" w:name="OLE_LINK168"/>
       <w:r>
         <w:rPr>
           <w:rFonts w:ascii="Tahoma" w:hAnsi="Tahoma" w:cs="Tahoma"/>
@@ -8770,8 +8905,8 @@
         </w:rPr>
         <w:t xml:space="preserve"> World from V!</w:t>
       </w:r>
-      <w:bookmarkEnd w:id="58"/>
       <w:bookmarkEnd w:id="59"/>
+      <w:bookmarkEnd w:id="60"/>
     </w:p>
     <w:p>
       <w:pPr>
@@ -9027,8 +9162,8 @@
         </w:rPr>
         <w:t xml:space="preserve"> package, the function </w:t>
       </w:r>
-      <w:bookmarkStart w:id="60" w:name="OLE_LINK16"/>
-      <w:bookmarkStart w:id="61" w:name="OLE_LINK17"/>
+      <w:bookmarkStart w:id="61" w:name="OLE_LINK16"/>
+      <w:bookmarkStart w:id="62" w:name="OLE_LINK17"/>
       <w:r>
         <w:rPr>
           <w:rFonts w:ascii="Consolas" w:hAnsi="Consolas" w:cs="Consolas"/>
@@ -9047,8 +9182,8 @@
         </w:rPr>
         <w:t xml:space="preserve"> </w:t>
       </w:r>
-      <w:bookmarkEnd w:id="60"/>
       <w:bookmarkEnd w:id="61"/>
+      <w:bookmarkEnd w:id="62"/>
       <w:r>
         <w:rPr>
           <w:rFonts w:cstheme="minorHAnsi"/>
@@ -9163,8 +9298,8 @@
           <w:lang w:val="en-US"/>
         </w:rPr>
       </w:pPr>
-      <w:bookmarkStart w:id="62" w:name="OLE_LINK56"/>
-      <w:bookmarkStart w:id="63" w:name="OLE_LINK57"/>
+      <w:bookmarkStart w:id="63" w:name="OLE_LINK56"/>
+      <w:bookmarkStart w:id="64" w:name="OLE_LINK57"/>
       <w:r>
         <w:rPr>
           <w:rFonts w:cstheme="minorHAnsi"/>
@@ -9176,8 +9311,8 @@
         <w:t>On Windows:</w:t>
       </w:r>
     </w:p>
-    <w:bookmarkEnd w:id="62"/>
     <w:bookmarkEnd w:id="63"/>
+    <w:bookmarkEnd w:id="64"/>
     <w:p>
       <w:pPr>
         <w:rPr>
@@ -9454,6 +9589,7 @@
         <w:rPr>
           <w:rStyle w:val="CodeChar"/>
           <w:rFonts w:eastAsiaTheme="minorHAnsi"/>
+          <w:lang w:val="en-US"/>
         </w:rPr>
         <w:t>v .</w:t>
       </w:r>
@@ -9498,6 +9634,7 @@
         <w:rPr>
           <w:rStyle w:val="CodeChar"/>
           <w:rFonts w:eastAsiaTheme="minorHAnsi"/>
+          <w:lang w:val="en-US"/>
         </w:rPr>
         <w:t>v dir</w:t>
       </w:r>
@@ -9929,8 +10066,8 @@
         </w:rPr>
         <w:t xml:space="preserve">Solution on Linux: </w:t>
       </w:r>
-      <w:bookmarkStart w:id="64" w:name="OLE_LINK64"/>
-      <w:bookmarkStart w:id="65" w:name="OLE_LINK65"/>
+      <w:bookmarkStart w:id="65" w:name="OLE_LINK64"/>
+      <w:bookmarkStart w:id="66" w:name="OLE_LINK65"/>
       <w:r>
         <w:rPr>
           <w:color w:val="0000FF"/>
@@ -9971,8 +10108,8 @@
         </w:rPr>
         <w:fldChar w:fldCharType="end"/>
       </w:r>
-      <w:bookmarkEnd w:id="64"/>
       <w:bookmarkEnd w:id="65"/>
+      <w:bookmarkEnd w:id="66"/>
     </w:p>
     <w:p>
       <w:pPr>
@@ -10433,8 +10570,8 @@
           <w:lang w:val="en-US"/>
         </w:rPr>
       </w:pPr>
-      <w:bookmarkStart w:id="66" w:name="OLE_LINK48"/>
-      <w:bookmarkStart w:id="67" w:name="OLE_LINK49"/>
+      <w:bookmarkStart w:id="67" w:name="OLE_LINK48"/>
+      <w:bookmarkStart w:id="68" w:name="OLE_LINK49"/>
       <w:r>
         <w:rPr>
           <w:sz w:val="20"/>
@@ -10484,8 +10621,8 @@
         </w:rPr>
         <w:t xml:space="preserve">   or     </w:t>
       </w:r>
-      <w:bookmarkStart w:id="68" w:name="OLE_LINK7"/>
-      <w:bookmarkStart w:id="69" w:name="OLE_LINK8"/>
+      <w:bookmarkStart w:id="69" w:name="OLE_LINK7"/>
+      <w:bookmarkStart w:id="70" w:name="OLE_LINK8"/>
       <w:r>
         <w:rPr>
           <w:rFonts w:ascii="Consolas" w:hAnsi="Consolas" w:cs="Courier New"/>
@@ -10495,11 +10632,11 @@
         </w:rPr>
         <w:t>v runrepl</w:t>
       </w:r>
-      <w:bookmarkEnd w:id="68"/>
       <w:bookmarkEnd w:id="69"/>
-    </w:p>
-    <w:bookmarkEnd w:id="66"/>
+      <w:bookmarkEnd w:id="70"/>
+    </w:p>
     <w:bookmarkEnd w:id="67"/>
+    <w:bookmarkEnd w:id="68"/>
     <w:p>
       <w:pPr>
         <w:rPr>
@@ -10520,8 +10657,8 @@
           <w:lang w:val="en-US"/>
         </w:rPr>
       </w:pPr>
-      <w:bookmarkStart w:id="70" w:name="OLE_LINK52"/>
-      <w:bookmarkStart w:id="71" w:name="OLE_LINK53"/>
+      <w:bookmarkStart w:id="71" w:name="OLE_LINK52"/>
+      <w:bookmarkStart w:id="72" w:name="OLE_LINK53"/>
       <w:r>
         <w:rPr>
           <w:b/>
@@ -10533,8 +10670,8 @@
         <w:t>Compiling files:</w:t>
       </w:r>
     </w:p>
-    <w:bookmarkEnd w:id="70"/>
     <w:bookmarkEnd w:id="71"/>
+    <w:bookmarkEnd w:id="72"/>
     <w:p>
       <w:pPr>
         <w:autoSpaceDE w:val="0"/>
@@ -10594,8 +10731,8 @@
         </w:rPr>
         <w:t xml:space="preserve"> </w:t>
       </w:r>
-      <w:bookmarkStart w:id="72" w:name="OLE_LINK36"/>
-      <w:bookmarkStart w:id="73" w:name="OLE_LINK37"/>
+      <w:bookmarkStart w:id="73" w:name="OLE_LINK36"/>
+      <w:bookmarkStart w:id="74" w:name="OLE_LINK37"/>
       <w:r>
         <w:rPr>
           <w:rFonts w:ascii="Consolas" w:hAnsi="Consolas" w:cs="Courier New"/>
@@ -10605,8 +10742,8 @@
         </w:rPr>
         <w:t>v file.v</w:t>
       </w:r>
-      <w:bookmarkEnd w:id="72"/>
       <w:bookmarkEnd w:id="73"/>
+      <w:bookmarkEnd w:id="74"/>
       <w:r>
         <w:rPr>
           <w:rFonts w:ascii="Consolas" w:hAnsi="Consolas" w:cs="Courier New"/>
@@ -10914,8 +11051,8 @@
           <w:lang w:val="en-US"/>
         </w:rPr>
       </w:pPr>
-      <w:bookmarkStart w:id="74" w:name="OLE_LINK235"/>
-      <w:bookmarkStart w:id="75" w:name="OLE_LINK236"/>
+      <w:bookmarkStart w:id="75" w:name="OLE_LINK235"/>
+      <w:bookmarkStart w:id="76" w:name="OLE_LINK236"/>
       <w:r>
         <w:rPr>
           <w:rFonts w:ascii="Helvetica" w:eastAsia="Times New Roman" w:hAnsi="Helvetica" w:cs="Helvetica"/>
@@ -10926,8 +11063,8 @@
         </w:rPr>
         <w:t xml:space="preserve">- </w:t>
       </w:r>
-      <w:bookmarkStart w:id="76" w:name="OLE_LINK10"/>
-      <w:bookmarkStart w:id="77" w:name="OLE_LINK11"/>
+      <w:bookmarkStart w:id="77" w:name="OLE_LINK10"/>
+      <w:bookmarkStart w:id="78" w:name="OLE_LINK11"/>
       <w:r>
         <w:rPr>
           <w:rFonts w:ascii="Helvetica" w:eastAsia="Times New Roman" w:hAnsi="Helvetica" w:cs="Helvetica"/>
@@ -10968,8 +11105,8 @@
         </w:rPr>
         <w:t>execut</w:t>
       </w:r>
-      <w:bookmarkEnd w:id="76"/>
       <w:bookmarkEnd w:id="77"/>
+      <w:bookmarkEnd w:id="78"/>
       <w:r>
         <w:rPr>
           <w:rFonts w:ascii="Helvetica" w:eastAsia="Times New Roman" w:hAnsi="Helvetica" w:cs="Helvetica"/>
@@ -11257,8 +11394,8 @@
         </w:rPr>
         <w:t xml:space="preserve">: </w:t>
       </w:r>
-      <w:bookmarkStart w:id="78" w:name="OLE_LINK67"/>
-      <w:bookmarkStart w:id="79" w:name="OLE_LINK68"/>
+      <w:bookmarkStart w:id="79" w:name="OLE_LINK67"/>
+      <w:bookmarkStart w:id="80" w:name="OLE_LINK68"/>
       <w:r>
         <w:rPr>
           <w:rFonts w:ascii="Helvetica" w:eastAsia="Times New Roman" w:hAnsi="Helvetica" w:cs="Helvetica"/>
@@ -11279,8 +11416,8 @@
         </w:rPr>
         <w:t>C:\Users\CVO\.vmodules\cache\vlib</w:t>
       </w:r>
-      <w:bookmarkEnd w:id="78"/>
       <w:bookmarkEnd w:id="79"/>
+      <w:bookmarkEnd w:id="80"/>
     </w:p>
     <w:p>
       <w:pPr>
@@ -11334,17 +11471,7 @@
           <w:szCs w:val="18"/>
           <w:lang w:val="en-US" w:eastAsia="nl-BE"/>
         </w:rPr>
-        <w:t xml:space="preserve">it builds the .o files in </w:t>
-      </w:r>
-      <w:r>
-        <w:rPr>
-          <w:rFonts w:ascii="Helvetica" w:eastAsia="Times New Roman" w:hAnsi="Helvetica" w:cs="Helvetica"/>
-          <w:color w:val="222222"/>
-          <w:sz w:val="18"/>
-          <w:szCs w:val="18"/>
-          <w:lang w:val="en-US" w:eastAsia="nl-BE"/>
-        </w:rPr>
-        <w:t>$HOME/.vmodules/cache/</w:t>
+        <w:t>it builds the .o files in $HOME/.vmodules/cache/</w:t>
       </w:r>
       <w:r>
         <w:rPr>
@@ -11574,9 +11701,9 @@
           <w:lang w:val="en-US"/>
         </w:rPr>
       </w:pPr>
-      <w:bookmarkStart w:id="80" w:name="OLE_LINK46"/>
-      <w:bookmarkStart w:id="81" w:name="OLE_LINK47"/>
-      <w:bookmarkStart w:id="82" w:name="OLE_LINK32"/>
+      <w:bookmarkStart w:id="81" w:name="OLE_LINK46"/>
+      <w:bookmarkStart w:id="82" w:name="OLE_LINK47"/>
+      <w:bookmarkStart w:id="83" w:name="OLE_LINK32"/>
       <w:r>
         <w:rPr>
           <w:b/>
@@ -11588,8 +11715,8 @@
         <w:t>Compiling a module:</w:t>
       </w:r>
     </w:p>
-    <w:bookmarkEnd w:id="80"/>
     <w:bookmarkEnd w:id="81"/>
+    <w:bookmarkEnd w:id="82"/>
     <w:p>
       <w:pPr>
         <w:autoSpaceDE w:val="0"/>
@@ -11964,8 +12091,8 @@
           <w:lang w:val="en-US"/>
         </w:rPr>
       </w:pPr>
-      <w:bookmarkStart w:id="83" w:name="OLE_LINK69"/>
-      <w:bookmarkStart w:id="84" w:name="OLE_LINK70"/>
+      <w:bookmarkStart w:id="84" w:name="OLE_LINK69"/>
+      <w:bookmarkStart w:id="85" w:name="OLE_LINK70"/>
       <w:r>
         <w:rPr>
           <w:b/>
@@ -11977,8 +12104,8 @@
         <w:t>Installing a module:</w:t>
       </w:r>
     </w:p>
-    <w:bookmarkEnd w:id="83"/>
     <w:bookmarkEnd w:id="84"/>
+    <w:bookmarkEnd w:id="85"/>
     <w:p>
       <w:pPr>
         <w:rPr>
@@ -12250,8 +12377,6 @@
         </w:rPr>
         <w:t>It creates a folder project1, in it a V file project1.v and a v.mod file (see ch 11)</w:t>
       </w:r>
-      <w:bookmarkStart w:id="85" w:name="_GoBack"/>
-      <w:bookmarkEnd w:id="85"/>
     </w:p>
     <w:p>
       <w:pPr>
@@ -12403,9 +12528,9 @@
         <w:t>:</w:t>
       </w:r>
     </w:p>
-    <w:bookmarkEnd w:id="74"/>
     <w:bookmarkEnd w:id="75"/>
-    <w:bookmarkEnd w:id="82"/>
+    <w:bookmarkEnd w:id="76"/>
+    <w:bookmarkEnd w:id="83"/>
     <w:bookmarkEnd w:id="86"/>
     <w:bookmarkEnd w:id="87"/>
     <w:p>
@@ -14516,7 +14641,7 @@
         </w:rPr>
         <w:t xml:space="preserve">An alternative interpreter/compiler is being worked on: </w:t>
       </w:r>
-      <w:hyperlink r:id="rId22" w:history="1">
+      <w:hyperlink r:id="rId23" w:history="1">
         <w:r>
           <w:rPr>
             <w:rStyle w:val="Hyperlink"/>
@@ -15878,13 +16003,7 @@
         <w:rPr>
           <w:lang w:val="en-US"/>
         </w:rPr>
-        <w:t>2.</w:t>
-      </w:r>
-      <w:r>
-        <w:rPr>
-          <w:lang w:val="en-US"/>
-        </w:rPr>
-        <w:t>7</w:t>
+        <w:t>2.7</w:t>
       </w:r>
       <w:r>
         <w:rPr>
@@ -15956,28 +16075,13 @@
           <w:szCs w:val="20"/>
           <w:lang w:val="en-US"/>
         </w:rPr>
-        <w:t>For this, you have to use</w:t>
-      </w:r>
-      <w:r>
-        <w:rPr>
-          <w:sz w:val="20"/>
-          <w:szCs w:val="20"/>
-          <w:lang w:val="en-US"/>
-        </w:rPr>
-        <w:t xml:space="preserve"> </w:t>
-      </w:r>
-      <w:r>
-        <w:rPr>
-          <w:sz w:val="20"/>
-          <w:szCs w:val="20"/>
-          <w:lang w:val="en-US"/>
-        </w:rPr>
-        <w:t xml:space="preserve">the </w:t>
+        <w:t xml:space="preserve">For this, you have to use the </w:t>
       </w:r>
       <w:r>
         <w:rPr>
           <w:rStyle w:val="CodeChar"/>
           <w:rFonts w:eastAsiaTheme="minorHAnsi"/>
+          <w:lang w:val="en-US"/>
         </w:rPr>
         <w:t>-freestanding</w:t>
       </w:r>
@@ -16005,6 +16109,7 @@
         <w:rPr>
           <w:rStyle w:val="CodeChar"/>
           <w:rFonts w:eastAsiaTheme="minorHAnsi"/>
+          <w:lang w:val="en-US"/>
         </w:rPr>
         <w:t>malloc/free</w:t>
       </w:r>
@@ -16014,15 +16119,7 @@
           <w:szCs w:val="20"/>
           <w:lang w:val="en-US"/>
         </w:rPr>
-        <w:t xml:space="preserve"> functions can be used in this environment</w:t>
-      </w:r>
-      <w:r>
-        <w:rPr>
-          <w:sz w:val="20"/>
-          <w:szCs w:val="20"/>
-          <w:lang w:val="en-US"/>
-        </w:rPr>
-        <w:t>.</w:t>
+        <w:t xml:space="preserve"> functions can be used in this environment.</w:t>
       </w:r>
     </w:p>
     <w:p>
@@ -16048,8 +16145,8 @@
       </w:pPr>
     </w:p>
     <w:sectPr>
-      <w:headerReference w:type="even" r:id="rId23"/>
-      <w:headerReference w:type="default" r:id="rId24"/>
+      <w:headerReference w:type="even" r:id="rId24"/>
+      <w:headerReference w:type="default" r:id="rId25"/>
       <w:pgSz w:w="11906" w:h="16838"/>
       <w:pgMar w:top="1417" w:right="1417" w:bottom="1417" w:left="1417" w:header="708" w:footer="708" w:gutter="0"/>
       <w:cols w:space="708"/>

</xml_diff>